<commit_message>
updated the contributions doc
</commit_message>
<xml_diff>
--- a/iter1/Contributions.docx
+++ b/iter1/Contributions.docx
@@ -1,11 +1,9 @@
 
 <file path=word/document.xml><?xml version="1.0" encoding="utf-8"?>
-<w:document xmlns:o="urn:schemas-microsoft-com:office:office" xmlns:r="http://schemas.openxmlformats.org/officeDocument/2006/relationships" xmlns:v="urn:schemas-microsoft-com:vml" xmlns:w="http://schemas.openxmlformats.org/wordprocessingml/2006/main" xmlns:w10="urn:schemas-microsoft-com:office:word" xmlns:wp="http://schemas.openxmlformats.org/drawingml/2006/wordprocessingDrawing" xmlns:wps="http://schemas.microsoft.com/office/word/2010/wordprocessingShape" xmlns:wpg="http://schemas.microsoft.com/office/word/2010/wordprocessingGroup" xmlns:mc="http://schemas.openxmlformats.org/markup-compatibility/2006" xmlns:wp14="http://schemas.microsoft.com/office/word/2010/wordprocessingDrawing" xmlns:w14="http://schemas.microsoft.com/office/word/2010/wordml" mc:Ignorable="w14 wp14">
+<w:document xmlns:wpc="http://schemas.microsoft.com/office/word/2010/wordprocessingCanvas" xmlns:mo="http://schemas.microsoft.com/office/mac/office/2008/main" xmlns:mc="http://schemas.openxmlformats.org/markup-compatibility/2006" xmlns:mv="urn:schemas-microsoft-com:mac:vml" xmlns:o="urn:schemas-microsoft-com:office:office" xmlns:r="http://schemas.openxmlformats.org/officeDocument/2006/relationships" xmlns:m="http://schemas.openxmlformats.org/officeDocument/2006/math" xmlns:v="urn:schemas-microsoft-com:vml" xmlns:wp14="http://schemas.microsoft.com/office/word/2010/wordprocessingDrawing" xmlns:wp="http://schemas.openxmlformats.org/drawingml/2006/wordprocessingDrawing" xmlns:w10="urn:schemas-microsoft-com:office:word" xmlns:w="http://schemas.openxmlformats.org/wordprocessingml/2006/main" xmlns:w14="http://schemas.microsoft.com/office/word/2010/wordml" xmlns:wpg="http://schemas.microsoft.com/office/word/2010/wordprocessingGroup" xmlns:wpi="http://schemas.microsoft.com/office/word/2010/wordprocessingInk" xmlns:wne="http://schemas.microsoft.com/office/word/2006/wordml" xmlns:wps="http://schemas.microsoft.com/office/word/2010/wordprocessingShape" mc:Ignorable="w14 wp14">
   <w:body>
     <w:p>
       <w:pPr>
-        <w:pStyle w:val="Normal"/>
-        <w:spacing w:before="0" w:after="0"/>
         <w:rPr>
           <w:rFonts w:ascii="Arial" w:hAnsi="Arial"/>
           <w:sz w:val="22"/>
@@ -23,8 +21,6 @@
     </w:p>
     <w:p>
       <w:pPr>
-        <w:pStyle w:val="Normal"/>
-        <w:spacing w:before="0" w:after="0"/>
         <w:rPr>
           <w:rFonts w:ascii="Arial" w:hAnsi="Arial"/>
           <w:sz w:val="22"/>
@@ -42,8 +38,6 @@
     </w:p>
     <w:p>
       <w:pPr>
-        <w:pStyle w:val="Normal"/>
-        <w:spacing w:before="0" w:after="0"/>
         <w:rPr>
           <w:rFonts w:ascii="Arial" w:hAnsi="Arial"/>
           <w:sz w:val="22"/>
@@ -61,8 +55,6 @@
     </w:p>
     <w:p>
       <w:pPr>
-        <w:pStyle w:val="Normal"/>
-        <w:spacing w:before="0" w:after="0"/>
         <w:rPr>
           <w:rFonts w:ascii="Arial" w:hAnsi="Arial"/>
           <w:sz w:val="22"/>
@@ -80,8 +72,6 @@
     </w:p>
     <w:p>
       <w:pPr>
-        <w:pStyle w:val="Normal"/>
-        <w:spacing w:before="0" w:after="0"/>
         <w:rPr>
           <w:rFonts w:ascii="Arial" w:hAnsi="Arial"/>
           <w:sz w:val="22"/>
@@ -99,27 +89,31 @@
     </w:p>
     <w:p>
       <w:pPr>
-        <w:pStyle w:val="Normal"/>
-        <w:spacing w:before="0" w:after="0"/>
-        <w:rPr>
-          <w:rFonts w:ascii="Arial" w:hAnsi="Arial"/>
-          <w:sz w:val="22"/>
-          <w:szCs w:val="22"/>
-        </w:rPr>
-      </w:pPr>
-      <w:r>
-        <w:rPr>
-          <w:rFonts w:ascii="Arial" w:hAnsi="Arial"/>
-          <w:sz w:val="22"/>
-          <w:szCs w:val="22"/>
-        </w:rPr>
-        <w:t>05 hr – Created relationship, comment, and point classes</w:t>
-      </w:r>
-    </w:p>
-    <w:p>
-      <w:pPr>
-        <w:pStyle w:val="Normal"/>
-        <w:spacing w:before="0" w:after="0"/>
+        <w:rPr>
+          <w:rFonts w:ascii="Arial" w:hAnsi="Arial"/>
+          <w:sz w:val="22"/>
+          <w:szCs w:val="22"/>
+        </w:rPr>
+      </w:pPr>
+      <w:r>
+        <w:rPr>
+          <w:rFonts w:ascii="Arial" w:hAnsi="Arial"/>
+          <w:sz w:val="22"/>
+          <w:szCs w:val="22"/>
+        </w:rPr>
+        <w:t>05 hr</w:t>
+      </w:r>
+      <w:r>
+        <w:rPr>
+          <w:rFonts w:ascii="Arial" w:hAnsi="Arial"/>
+          <w:sz w:val="22"/>
+          <w:szCs w:val="22"/>
+        </w:rPr>
+        <w:t xml:space="preserve"> – Created relationship, comment, and point classes</w:t>
+      </w:r>
+    </w:p>
+    <w:p>
+      <w:pPr>
         <w:rPr>
           <w:rFonts w:ascii="Arial" w:hAnsi="Arial"/>
           <w:sz w:val="22"/>
@@ -137,8 +131,6 @@
     </w:p>
     <w:p>
       <w:pPr>
-        <w:pStyle w:val="Normal"/>
-        <w:spacing w:before="0" w:after="0"/>
         <w:rPr>
           <w:rFonts w:ascii="Arial" w:hAnsi="Arial"/>
           <w:sz w:val="22"/>
@@ -156,8 +148,6 @@
     </w:p>
     <w:p>
       <w:pPr>
-        <w:pStyle w:val="Normal"/>
-        <w:spacing w:before="0" w:after="0"/>
         <w:rPr>
           <w:rFonts w:ascii="Arial" w:hAnsi="Arial"/>
           <w:sz w:val="22"/>
@@ -175,8 +165,6 @@
     </w:p>
     <w:p>
       <w:pPr>
-        <w:pStyle w:val="Normal"/>
-        <w:spacing w:before="0" w:after="0"/>
         <w:rPr>
           <w:rFonts w:ascii="Arial" w:hAnsi="Arial"/>
           <w:sz w:val="22"/>
@@ -194,8 +182,6 @@
     </w:p>
     <w:p>
       <w:pPr>
-        <w:pStyle w:val="Normal"/>
-        <w:spacing w:before="0" w:after="0"/>
         <w:rPr>
           <w:rFonts w:ascii="Arial" w:hAnsi="Arial"/>
           <w:sz w:val="22"/>
@@ -213,27 +199,31 @@
     </w:p>
     <w:p>
       <w:pPr>
-        <w:pStyle w:val="Normal"/>
-        <w:spacing w:before="0" w:after="0"/>
-        <w:rPr>
-          <w:rFonts w:ascii="Arial" w:hAnsi="Arial"/>
-          <w:sz w:val="22"/>
-          <w:szCs w:val="22"/>
-        </w:rPr>
-      </w:pPr>
-      <w:r>
-        <w:rPr>
-          <w:rFonts w:ascii="Arial" w:hAnsi="Arial"/>
-          <w:sz w:val="22"/>
-          <w:szCs w:val="22"/>
-        </w:rPr>
-        <w:t>02 hrs – part of specs/test cases</w:t>
-      </w:r>
-    </w:p>
-    <w:p>
-      <w:pPr>
-        <w:pStyle w:val="Normal"/>
-        <w:spacing w:before="0" w:after="0"/>
+        <w:rPr>
+          <w:rFonts w:ascii="Arial" w:hAnsi="Arial"/>
+          <w:sz w:val="22"/>
+          <w:szCs w:val="22"/>
+        </w:rPr>
+      </w:pPr>
+      <w:r>
+        <w:rPr>
+          <w:rFonts w:ascii="Arial" w:hAnsi="Arial"/>
+          <w:sz w:val="22"/>
+          <w:szCs w:val="22"/>
+        </w:rPr>
+        <w:t>02 hrs – pa</w:t>
+      </w:r>
+      <w:r>
+        <w:rPr>
+          <w:rFonts w:ascii="Arial" w:hAnsi="Arial"/>
+          <w:sz w:val="22"/>
+          <w:szCs w:val="22"/>
+        </w:rPr>
+        <w:t>rt of specs/test cases</w:t>
+      </w:r>
+    </w:p>
+    <w:p>
+      <w:pPr>
         <w:rPr>
           <w:rFonts w:ascii="Arial" w:hAnsi="Arial"/>
           <w:sz w:val="22"/>
@@ -251,44 +241,24 @@
     </w:p>
     <w:p>
       <w:pPr>
-        <w:pStyle w:val="Normal"/>
-        <w:spacing w:before="0" w:after="0"/>
-        <w:rPr>
-          <w:rFonts w:ascii="Arial" w:hAnsi="Arial"/>
-          <w:sz w:val="22"/>
-          <w:szCs w:val="22"/>
-        </w:rPr>
-      </w:pPr>
-      <w:r>
-        <w:rPr>
-          <w:rFonts w:ascii="Arial" w:hAnsi="Arial"/>
-          <w:sz w:val="22"/>
-          <w:szCs w:val="22"/>
-        </w:rPr>
-      </w:r>
-    </w:p>
-    <w:p>
-      <w:pPr>
-        <w:pStyle w:val="Normal"/>
-        <w:spacing w:before="0" w:after="0"/>
-        <w:rPr>
-          <w:rFonts w:ascii="Arial" w:hAnsi="Arial"/>
-          <w:sz w:val="22"/>
-          <w:szCs w:val="22"/>
-        </w:rPr>
-      </w:pPr>
-      <w:r>
-        <w:rPr>
-          <w:rFonts w:ascii="Arial" w:hAnsi="Arial"/>
-          <w:sz w:val="22"/>
-          <w:szCs w:val="22"/>
-        </w:rPr>
-      </w:r>
-    </w:p>
-    <w:p>
-      <w:pPr>
-        <w:pStyle w:val="Normal"/>
-        <w:spacing w:before="0" w:after="0"/>
+        <w:rPr>
+          <w:rFonts w:ascii="Arial" w:hAnsi="Arial"/>
+          <w:sz w:val="22"/>
+          <w:szCs w:val="22"/>
+        </w:rPr>
+      </w:pPr>
+    </w:p>
+    <w:p>
+      <w:pPr>
+        <w:rPr>
+          <w:rFonts w:ascii="Arial" w:hAnsi="Arial"/>
+          <w:sz w:val="22"/>
+          <w:szCs w:val="22"/>
+        </w:rPr>
+      </w:pPr>
+    </w:p>
+    <w:p>
+      <w:pPr>
         <w:rPr>
           <w:rFonts w:ascii="Arial" w:hAnsi="Arial"/>
           <w:sz w:val="22"/>
@@ -306,9 +276,6 @@
     </w:p>
     <w:p>
       <w:pPr>
-        <w:pStyle w:val="Normal"/>
-        <w:spacing w:before="0" w:after="0"/>
-        <w:contextualSpacing/>
         <w:rPr>
           <w:rFonts w:ascii="Arial" w:hAnsi="Arial"/>
           <w:sz w:val="22"/>
@@ -326,9 +293,6 @@
     </w:p>
     <w:p>
       <w:pPr>
-        <w:pStyle w:val="Normal"/>
-        <w:spacing w:before="0" w:after="0"/>
-        <w:contextualSpacing/>
         <w:rPr>
           <w:rFonts w:ascii="Arial" w:hAnsi="Arial"/>
           <w:sz w:val="22"/>
@@ -364,9 +328,6 @@
     </w:p>
     <w:p>
       <w:pPr>
-        <w:pStyle w:val="Normal"/>
-        <w:spacing w:before="0" w:after="0"/>
-        <w:contextualSpacing/>
         <w:rPr>
           <w:rFonts w:ascii="Arial" w:hAnsi="Arial"/>
           <w:sz w:val="22"/>
@@ -384,9 +345,6 @@
     </w:p>
     <w:p>
       <w:pPr>
-        <w:pStyle w:val="Normal"/>
-        <w:spacing w:before="0" w:after="0"/>
-        <w:contextualSpacing/>
         <w:rPr>
           <w:rFonts w:ascii="Arial" w:hAnsi="Arial"/>
           <w:sz w:val="22"/>
@@ -404,8 +362,6 @@
       <w:r>
         <w:rPr>
           <w:rFonts w:ascii="Arial" w:hAnsi="Arial"/>
-          <w:b w:val="false"/>
-          <w:bCs w:val="false"/>
           <w:sz w:val="22"/>
           <w:szCs w:val="22"/>
         </w:rPr>
@@ -422,9 +378,6 @@
     </w:p>
     <w:p>
       <w:pPr>
-        <w:pStyle w:val="Normal"/>
-        <w:spacing w:before="0" w:after="0"/>
-        <w:contextualSpacing/>
         <w:rPr>
           <w:rFonts w:ascii="Arial" w:hAnsi="Arial"/>
           <w:sz w:val="22"/>
@@ -442,9 +395,6 @@
     </w:p>
     <w:p>
       <w:pPr>
-        <w:pStyle w:val="Normal"/>
-        <w:spacing w:before="0" w:after="0"/>
-        <w:contextualSpacing/>
         <w:rPr>
           <w:rFonts w:ascii="Arial" w:hAnsi="Arial"/>
           <w:sz w:val="22"/>
@@ -462,44 +412,24 @@
     </w:p>
     <w:p>
       <w:pPr>
-        <w:pStyle w:val="Normal"/>
-        <w:spacing w:before="0" w:after="0"/>
-        <w:rPr>
-          <w:rFonts w:ascii="Arial" w:hAnsi="Arial"/>
-          <w:sz w:val="22"/>
-          <w:szCs w:val="22"/>
-        </w:rPr>
-      </w:pPr>
-      <w:r>
-        <w:rPr>
-          <w:rFonts w:ascii="Arial" w:hAnsi="Arial"/>
-          <w:sz w:val="22"/>
-          <w:szCs w:val="22"/>
-        </w:rPr>
-      </w:r>
-    </w:p>
-    <w:p>
-      <w:pPr>
-        <w:pStyle w:val="Normal"/>
-        <w:spacing w:before="0" w:after="0"/>
-        <w:rPr>
-          <w:rFonts w:ascii="Arial" w:hAnsi="Arial"/>
-          <w:sz w:val="22"/>
-          <w:szCs w:val="22"/>
-        </w:rPr>
-      </w:pPr>
-      <w:r>
-        <w:rPr>
-          <w:rFonts w:ascii="Arial" w:hAnsi="Arial"/>
-          <w:sz w:val="22"/>
-          <w:szCs w:val="22"/>
-        </w:rPr>
-      </w:r>
-    </w:p>
-    <w:p>
-      <w:pPr>
-        <w:pStyle w:val="Normal"/>
-        <w:spacing w:before="0" w:after="0"/>
+        <w:rPr>
+          <w:rFonts w:ascii="Arial" w:hAnsi="Arial"/>
+          <w:sz w:val="22"/>
+          <w:szCs w:val="22"/>
+        </w:rPr>
+      </w:pPr>
+    </w:p>
+    <w:p>
+      <w:pPr>
+        <w:rPr>
+          <w:rFonts w:ascii="Arial" w:hAnsi="Arial"/>
+          <w:sz w:val="22"/>
+          <w:szCs w:val="22"/>
+        </w:rPr>
+      </w:pPr>
+    </w:p>
+    <w:p>
+      <w:pPr>
         <w:rPr>
           <w:rFonts w:ascii="Arial" w:hAnsi="Arial"/>
           <w:sz w:val="22"/>
@@ -517,27 +447,31 @@
     </w:p>
     <w:p>
       <w:pPr>
-        <w:pStyle w:val="Normal"/>
-        <w:spacing w:before="0" w:after="0"/>
-        <w:rPr>
-          <w:rFonts w:ascii="Arial" w:hAnsi="Arial"/>
-          <w:sz w:val="22"/>
-          <w:szCs w:val="22"/>
-        </w:rPr>
-      </w:pPr>
-      <w:r>
-        <w:rPr>
-          <w:rFonts w:ascii="Arial" w:hAnsi="Arial"/>
-          <w:sz w:val="22"/>
-          <w:szCs w:val="22"/>
-        </w:rPr>
-        <w:t>04 hrs - Initial research into swing / UML / Java</w:t>
-      </w:r>
-    </w:p>
-    <w:p>
-      <w:pPr>
-        <w:pStyle w:val="Normal"/>
-        <w:spacing w:before="0" w:after="0"/>
+        <w:rPr>
+          <w:rFonts w:ascii="Arial" w:hAnsi="Arial"/>
+          <w:sz w:val="22"/>
+          <w:szCs w:val="22"/>
+        </w:rPr>
+      </w:pPr>
+      <w:r>
+        <w:rPr>
+          <w:rFonts w:ascii="Arial" w:hAnsi="Arial"/>
+          <w:sz w:val="22"/>
+          <w:szCs w:val="22"/>
+        </w:rPr>
+        <w:t xml:space="preserve">04 hrs - </w:t>
+      </w:r>
+      <w:r>
+        <w:rPr>
+          <w:rFonts w:ascii="Arial" w:hAnsi="Arial"/>
+          <w:sz w:val="22"/>
+          <w:szCs w:val="22"/>
+        </w:rPr>
+        <w:t>Initial research into swing / UML / Java</w:t>
+      </w:r>
+    </w:p>
+    <w:p>
+      <w:pPr>
         <w:rPr>
           <w:rFonts w:ascii="Arial" w:hAnsi="Arial"/>
           <w:sz w:val="22"/>
@@ -555,8 +489,6 @@
     </w:p>
     <w:p>
       <w:pPr>
-        <w:pStyle w:val="Normal"/>
-        <w:spacing w:before="0" w:after="0"/>
         <w:rPr>
           <w:rFonts w:ascii="Arial" w:hAnsi="Arial"/>
           <w:sz w:val="22"/>
@@ -574,8 +506,6 @@
     </w:p>
     <w:p>
       <w:pPr>
-        <w:pStyle w:val="Normal"/>
-        <w:spacing w:before="0" w:after="0"/>
         <w:rPr>
           <w:rFonts w:ascii="Arial" w:hAnsi="Arial"/>
           <w:sz w:val="22"/>
@@ -593,8 +523,6 @@
     </w:p>
     <w:p>
       <w:pPr>
-        <w:pStyle w:val="Normal"/>
-        <w:spacing w:before="0" w:after="0"/>
         <w:rPr>
           <w:rFonts w:ascii="Arial" w:hAnsi="Arial"/>
           <w:sz w:val="22"/>
@@ -612,44 +540,24 @@
     </w:p>
     <w:p>
       <w:pPr>
-        <w:pStyle w:val="Normal"/>
-        <w:spacing w:before="0" w:after="0"/>
-        <w:rPr>
-          <w:rFonts w:ascii="Arial" w:hAnsi="Arial"/>
-          <w:sz w:val="22"/>
-          <w:szCs w:val="22"/>
-        </w:rPr>
-      </w:pPr>
-      <w:r>
-        <w:rPr>
-          <w:rFonts w:ascii="Arial" w:hAnsi="Arial"/>
-          <w:sz w:val="22"/>
-          <w:szCs w:val="22"/>
-        </w:rPr>
-      </w:r>
-    </w:p>
-    <w:p>
-      <w:pPr>
-        <w:pStyle w:val="Normal"/>
-        <w:spacing w:before="0" w:after="0"/>
-        <w:rPr>
-          <w:rFonts w:ascii="Arial" w:hAnsi="Arial"/>
-          <w:sz w:val="22"/>
-          <w:szCs w:val="22"/>
-        </w:rPr>
-      </w:pPr>
-      <w:r>
-        <w:rPr>
-          <w:rFonts w:ascii="Arial" w:hAnsi="Arial"/>
-          <w:sz w:val="22"/>
-          <w:szCs w:val="22"/>
-        </w:rPr>
-      </w:r>
-    </w:p>
-    <w:p>
-      <w:pPr>
-        <w:pStyle w:val="Normal"/>
-        <w:spacing w:before="0" w:after="0"/>
+        <w:rPr>
+          <w:rFonts w:ascii="Arial" w:hAnsi="Arial"/>
+          <w:sz w:val="22"/>
+          <w:szCs w:val="22"/>
+        </w:rPr>
+      </w:pPr>
+    </w:p>
+    <w:p>
+      <w:pPr>
+        <w:rPr>
+          <w:rFonts w:ascii="Arial" w:hAnsi="Arial"/>
+          <w:sz w:val="22"/>
+          <w:szCs w:val="22"/>
+        </w:rPr>
+      </w:pPr>
+    </w:p>
+    <w:p>
+      <w:pPr>
         <w:rPr>
           <w:rFonts w:ascii="Arial" w:hAnsi="Arial"/>
           <w:sz w:val="22"/>
@@ -667,8 +575,159 @@
     </w:p>
     <w:p>
       <w:pPr>
-        <w:pStyle w:val="Normal"/>
-        <w:spacing w:before="0" w:after="0"/>
+        <w:rPr>
+          <w:rFonts w:ascii="Arial" w:hAnsi="Arial"/>
+          <w:sz w:val="22"/>
+          <w:szCs w:val="22"/>
+        </w:rPr>
+      </w:pPr>
+      <w:r>
+        <w:rPr>
+          <w:rFonts w:ascii="Arial" w:hAnsi="Arial"/>
+          <w:sz w:val="22"/>
+          <w:szCs w:val="22"/>
+        </w:rPr>
+        <w:t>03</w:t>
+      </w:r>
+      <w:r>
+        <w:rPr>
+          <w:rFonts w:ascii="Arial" w:hAnsi="Arial"/>
+          <w:sz w:val="22"/>
+          <w:szCs w:val="22"/>
+        </w:rPr>
+        <w:t xml:space="preserve"> hrs - Java Swing functionality/application research</w:t>
+      </w:r>
+    </w:p>
+    <w:p>
+      <w:pPr>
+        <w:rPr>
+          <w:rFonts w:ascii="Arial" w:hAnsi="Arial"/>
+          <w:sz w:val="22"/>
+          <w:szCs w:val="22"/>
+        </w:rPr>
+      </w:pPr>
+      <w:r>
+        <w:rPr>
+          <w:rFonts w:ascii="Arial" w:hAnsi="Arial"/>
+          <w:sz w:val="22"/>
+          <w:szCs w:val="22"/>
+        </w:rPr>
+        <w:t>04</w:t>
+      </w:r>
+      <w:r>
+        <w:rPr>
+          <w:rFonts w:ascii="Arial" w:hAnsi="Arial"/>
+          <w:sz w:val="22"/>
+          <w:szCs w:val="22"/>
+        </w:rPr>
+        <w:t xml:space="preserve"> hrs - Research into various UML documentation techniques</w:t>
+      </w:r>
+    </w:p>
+    <w:p>
+      <w:pPr>
+        <w:rPr>
+          <w:rFonts w:ascii="Arial" w:hAnsi="Arial"/>
+          <w:sz w:val="22"/>
+          <w:szCs w:val="22"/>
+        </w:rPr>
+      </w:pPr>
+      <w:r>
+        <w:rPr>
+          <w:rFonts w:ascii="Arial" w:hAnsi="Arial"/>
+          <w:sz w:val="22"/>
+          <w:szCs w:val="22"/>
+        </w:rPr>
+        <w:t>06</w:t>
+      </w:r>
+      <w:r>
+        <w:rPr>
+          <w:rFonts w:ascii="Arial" w:hAnsi="Arial"/>
+          <w:sz w:val="22"/>
+          <w:szCs w:val="22"/>
+        </w:rPr>
+        <w:t xml:space="preserve"> hrs - Initial UML documentation creation</w:t>
+      </w:r>
+    </w:p>
+    <w:p>
+      <w:pPr>
+        <w:rPr>
+          <w:rFonts w:ascii="Arial" w:hAnsi="Arial"/>
+          <w:sz w:val="22"/>
+          <w:szCs w:val="22"/>
+        </w:rPr>
+      </w:pPr>
+      <w:r>
+        <w:rPr>
+          <w:rFonts w:ascii="Arial" w:hAnsi="Arial"/>
+          <w:sz w:val="22"/>
+          <w:szCs w:val="22"/>
+        </w:rPr>
+        <w:t>01</w:t>
+      </w:r>
+      <w:r>
+        <w:rPr>
+          <w:rFonts w:ascii="Arial" w:hAnsi="Arial"/>
+          <w:sz w:val="22"/>
+          <w:szCs w:val="22"/>
+        </w:rPr>
+        <w:t xml:space="preserve"> hrs - Design documentation</w:t>
+      </w:r>
+    </w:p>
+    <w:p>
+      <w:pPr>
+        <w:rPr>
+          <w:rFonts w:ascii="Arial" w:hAnsi="Arial"/>
+          <w:sz w:val="22"/>
+          <w:szCs w:val="22"/>
+        </w:rPr>
+      </w:pPr>
+      <w:r>
+        <w:rPr>
+          <w:rFonts w:ascii="Arial" w:hAnsi="Arial"/>
+          <w:sz w:val="22"/>
+          <w:szCs w:val="22"/>
+        </w:rPr>
+        <w:t>14</w:t>
+      </w:r>
+      <w:bookmarkStart w:id="1" w:name="_GoBack"/>
+      <w:bookmarkEnd w:id="1"/>
+      <w:r>
+        <w:rPr>
+          <w:rFonts w:ascii="Arial" w:hAnsi="Arial"/>
+          <w:sz w:val="22"/>
+          <w:szCs w:val="22"/>
+        </w:rPr>
+        <w:t xml:space="preserve"> hrs - Total</w:t>
+      </w:r>
+    </w:p>
+    <w:p>
+      <w:pPr>
+        <w:rPr>
+          <w:rFonts w:ascii="Arial" w:hAnsi="Arial"/>
+          <w:sz w:val="22"/>
+          <w:szCs w:val="22"/>
+        </w:rPr>
+      </w:pPr>
+    </w:p>
+    <w:p>
+      <w:pPr>
+        <w:rPr>
+          <w:rFonts w:ascii="Arial" w:hAnsi="Arial"/>
+          <w:sz w:val="22"/>
+          <w:szCs w:val="22"/>
+        </w:rPr>
+      </w:pPr>
+      <w:r>
+        <w:rPr>
+          <w:rFonts w:ascii="Arial" w:hAnsi="Arial"/>
+          <w:sz w:val="22"/>
+          <w:szCs w:val="22"/>
+        </w:rPr>
+        <w:t>Nick</w:t>
+      </w:r>
+    </w:p>
+    <w:p>
+      <w:pPr>
         <w:rPr>
           <w:rFonts w:ascii="Arial" w:hAnsi="Arial"/>
           <w:sz w:val="22"/>
@@ -686,8 +745,6 @@
     </w:p>
     <w:p>
       <w:pPr>
-        <w:pStyle w:val="Normal"/>
-        <w:spacing w:before="0" w:after="0"/>
         <w:rPr>
           <w:rFonts w:ascii="Arial" w:hAnsi="Arial"/>
           <w:sz w:val="22"/>
@@ -705,8 +762,6 @@
     </w:p>
     <w:p>
       <w:pPr>
-        <w:pStyle w:val="Normal"/>
-        <w:spacing w:before="0" w:after="0"/>
         <w:rPr>
           <w:rFonts w:ascii="Arial" w:hAnsi="Arial"/>
           <w:sz w:val="22"/>
@@ -724,195 +779,205 @@
     </w:p>
     <w:p>
       <w:pPr>
-        <w:pStyle w:val="Normal"/>
-        <w:spacing w:before="0" w:after="0"/>
-        <w:rPr>
-          <w:rFonts w:ascii="Arial" w:hAnsi="Arial"/>
-          <w:sz w:val="22"/>
-          <w:szCs w:val="22"/>
-        </w:rPr>
-      </w:pPr>
-      <w:r>
-        <w:rPr>
-          <w:rFonts w:ascii="Arial" w:hAnsi="Arial"/>
-          <w:sz w:val="22"/>
-          <w:szCs w:val="22"/>
-        </w:rPr>
-      </w:r>
-    </w:p>
-    <w:p>
-      <w:pPr>
-        <w:pStyle w:val="Normal"/>
-        <w:spacing w:before="0" w:after="0"/>
-        <w:rPr>
-          <w:rFonts w:ascii="Arial" w:hAnsi="Arial"/>
-          <w:sz w:val="22"/>
-          <w:szCs w:val="22"/>
-        </w:rPr>
-      </w:pPr>
-      <w:r>
-        <w:rPr>
-          <w:rFonts w:ascii="Arial" w:hAnsi="Arial"/>
-          <w:sz w:val="22"/>
-          <w:szCs w:val="22"/>
-        </w:rPr>
-        <w:t>Nick</w:t>
-      </w:r>
-    </w:p>
-    <w:p>
-      <w:pPr>
-        <w:pStyle w:val="Normal"/>
-        <w:spacing w:before="0" w:after="0"/>
-        <w:rPr>
-          <w:rFonts w:ascii="Arial" w:hAnsi="Arial"/>
-          <w:sz w:val="22"/>
-          <w:szCs w:val="22"/>
-        </w:rPr>
-      </w:pPr>
-      <w:r>
-        <w:rPr>
-          <w:rFonts w:ascii="Arial" w:hAnsi="Arial"/>
-          <w:sz w:val="22"/>
-          <w:szCs w:val="22"/>
-        </w:rPr>
-        <w:t>xx hr - task</w:t>
-      </w:r>
-    </w:p>
-    <w:p>
-      <w:pPr>
-        <w:pStyle w:val="Normal"/>
-        <w:spacing w:before="0" w:after="0"/>
-        <w:rPr>
-          <w:rFonts w:ascii="Arial" w:hAnsi="Arial"/>
-          <w:sz w:val="22"/>
-          <w:szCs w:val="22"/>
-        </w:rPr>
-      </w:pPr>
-      <w:r>
-        <w:rPr>
-          <w:rFonts w:ascii="Arial" w:hAnsi="Arial"/>
-          <w:sz w:val="22"/>
-          <w:szCs w:val="22"/>
-        </w:rPr>
-        <w:t>xx hr - task</w:t>
-      </w:r>
-    </w:p>
-    <w:p>
-      <w:pPr>
-        <w:pStyle w:val="Normal"/>
-        <w:spacing w:before="0" w:after="0"/>
-        <w:rPr>
-          <w:rFonts w:ascii="Arial" w:hAnsi="Arial"/>
-          <w:sz w:val="22"/>
-          <w:szCs w:val="22"/>
-        </w:rPr>
-      </w:pPr>
-      <w:r>
-        <w:rPr>
-          <w:rFonts w:ascii="Arial" w:hAnsi="Arial"/>
-          <w:sz w:val="22"/>
-          <w:szCs w:val="22"/>
-        </w:rPr>
-        <w:t>yy hr - total</w:t>
-      </w:r>
-    </w:p>
-    <w:p>
-      <w:pPr>
-        <w:pStyle w:val="Normal"/>
-        <w:spacing w:before="0" w:after="0"/>
-        <w:rPr>
-          <w:rFonts w:ascii="Arial" w:hAnsi="Arial"/>
-          <w:sz w:val="22"/>
-          <w:szCs w:val="22"/>
-        </w:rPr>
-      </w:pPr>
-      <w:r>
-        <w:rPr>
-          <w:rFonts w:ascii="Arial" w:hAnsi="Arial"/>
-          <w:sz w:val="22"/>
-          <w:szCs w:val="22"/>
-        </w:rPr>
-      </w:r>
-    </w:p>
-    <w:p>
-      <w:pPr>
-        <w:pStyle w:val="Normal"/>
-        <w:spacing w:before="0" w:after="0"/>
-        <w:rPr>
-          <w:rFonts w:ascii="Arial" w:hAnsi="Arial"/>
-          <w:sz w:val="22"/>
-          <w:szCs w:val="22"/>
-        </w:rPr>
-      </w:pPr>
-      <w:r>
-        <w:rPr>
-          <w:rFonts w:ascii="Arial" w:hAnsi="Arial"/>
-          <w:sz w:val="22"/>
-          <w:szCs w:val="22"/>
-        </w:rPr>
-      </w:r>
+        <w:rPr>
+          <w:rFonts w:ascii="Arial" w:hAnsi="Arial"/>
+          <w:sz w:val="22"/>
+          <w:szCs w:val="22"/>
+        </w:rPr>
+      </w:pPr>
+    </w:p>
+    <w:p>
+      <w:pPr>
+        <w:rPr>
+          <w:rFonts w:ascii="Arial" w:hAnsi="Arial"/>
+          <w:sz w:val="22"/>
+          <w:szCs w:val="22"/>
+        </w:rPr>
+      </w:pPr>
     </w:p>
     <w:sectPr>
-      <w:type w:val="nextPage"/>
       <w:pgSz w:w="12240" w:h="15840"/>
-      <w:pgMar w:left="1440" w:right="1440" w:header="0" w:top="1440" w:footer="0" w:bottom="1440" w:gutter="0"/>
-      <w:pgNumType w:start="1" w:fmt="decimal"/>
-      <w:formProt w:val="false"/>
-      <w:textDirection w:val="lrTb"/>
-      <w:docGrid w:type="default" w:linePitch="100" w:charSpace="0"/>
+      <w:pgMar w:top="1440" w:right="1440" w:bottom="1440" w:left="1440" w:header="0" w:footer="0" w:gutter="0"/>
+      <w:pgNumType w:start="1"/>
+      <w:cols w:space="720"/>
+      <w:formProt w:val="0"/>
+      <w:docGrid w:linePitch="100"/>
     </w:sectPr>
   </w:body>
 </w:document>
 </file>
 
 <file path=word/styles.xml><?xml version="1.0" encoding="utf-8"?>
-<w:styles xmlns:w="http://schemas.openxmlformats.org/wordprocessingml/2006/main" xmlns:w14="http://schemas.microsoft.com/office/word/2010/wordml" xmlns:mc="http://schemas.openxmlformats.org/markup-compatibility/2006" mc:Ignorable="w14">
+<w:styles xmlns:mc="http://schemas.openxmlformats.org/markup-compatibility/2006" xmlns:r="http://schemas.openxmlformats.org/officeDocument/2006/relationships" xmlns:w="http://schemas.openxmlformats.org/wordprocessingml/2006/main" xmlns:w14="http://schemas.microsoft.com/office/word/2010/wordml" mc:Ignorable="w14">
   <w:docDefaults>
     <w:rPrDefault>
       <w:rPr>
-        <w:rFonts w:ascii="Liberation Serif" w:hAnsi="Liberation Serif" w:eastAsia="SimSun" w:cs="Arial"/>
+        <w:rFonts w:ascii="Liberation Serif" w:eastAsia="SimSun" w:hAnsi="Liberation Serif" w:cs="Arial"/>
         <w:kern w:val="2"/>
         <w:sz w:val="24"/>
         <w:szCs w:val="24"/>
         <w:lang w:val="en-US" w:eastAsia="zh-CN" w:bidi="hi-IN"/>
       </w:rPr>
     </w:rPrDefault>
-    <w:pPrDefault>
-      <w:pPr>
-        <w:widowControl/>
-      </w:pPr>
-    </w:pPrDefault>
+    <w:pPrDefault/>
   </w:docDefaults>
-  <w:style w:type="paragraph" w:styleId="Normal">
+  <w:latentStyles w:defLockedState="0" w:defUIPriority="99" w:defSemiHidden="1" w:defUnhideWhenUsed="1" w:defQFormat="0" w:count="276">
+    <w:lsdException w:name="Normal" w:semiHidden="0" w:uiPriority="0" w:unhideWhenUsed="0" w:qFormat="1"/>
+    <w:lsdException w:name="heading 1" w:semiHidden="0" w:uiPriority="9" w:unhideWhenUsed="0" w:qFormat="1"/>
+    <w:lsdException w:name="heading 2" w:uiPriority="9" w:qFormat="1"/>
+    <w:lsdException w:name="heading 3" w:uiPriority="9" w:qFormat="1"/>
+    <w:lsdException w:name="heading 4" w:uiPriority="9" w:qFormat="1"/>
+    <w:lsdException w:name="heading 5" w:uiPriority="9" w:qFormat="1"/>
+    <w:lsdException w:name="heading 6" w:uiPriority="9" w:qFormat="1"/>
+    <w:lsdException w:name="heading 7" w:uiPriority="9" w:qFormat="1"/>
+    <w:lsdException w:name="heading 8" w:uiPriority="9" w:qFormat="1"/>
+    <w:lsdException w:name="heading 9" w:uiPriority="9" w:qFormat="1"/>
+    <w:lsdException w:name="toc 1" w:uiPriority="39"/>
+    <w:lsdException w:name="toc 2" w:uiPriority="39"/>
+    <w:lsdException w:name="toc 3" w:uiPriority="39"/>
+    <w:lsdException w:name="toc 4" w:uiPriority="39"/>
+    <w:lsdException w:name="toc 5" w:uiPriority="39"/>
+    <w:lsdException w:name="toc 6" w:uiPriority="39"/>
+    <w:lsdException w:name="toc 7" w:uiPriority="39"/>
+    <w:lsdException w:name="toc 8" w:uiPriority="39"/>
+    <w:lsdException w:name="toc 9" w:uiPriority="39"/>
+    <w:lsdException w:name="caption" w:uiPriority="35" w:qFormat="1"/>
+    <w:lsdException w:name="Title" w:semiHidden="0" w:uiPriority="10" w:unhideWhenUsed="0" w:qFormat="1"/>
+    <w:lsdException w:name="Default Paragraph Font" w:uiPriority="1"/>
+    <w:lsdException w:name="Subtitle" w:semiHidden="0" w:uiPriority="11" w:unhideWhenUsed="0" w:qFormat="1"/>
+    <w:lsdException w:name="Strong" w:semiHidden="0" w:uiPriority="22" w:unhideWhenUsed="0" w:qFormat="1"/>
+    <w:lsdException w:name="Emphasis" w:semiHidden="0" w:uiPriority="20" w:unhideWhenUsed="0" w:qFormat="1"/>
+    <w:lsdException w:name="Table Grid" w:semiHidden="0" w:uiPriority="59" w:unhideWhenUsed="0"/>
+    <w:lsdException w:name="Placeholder Text" w:unhideWhenUsed="0"/>
+    <w:lsdException w:name="No Spacing" w:semiHidden="0" w:uiPriority="1" w:unhideWhenUsed="0" w:qFormat="1"/>
+    <w:lsdException w:name="Light Shading" w:semiHidden="0" w:uiPriority="60" w:unhideWhenUsed="0"/>
+    <w:lsdException w:name="Light List" w:semiHidden="0" w:uiPriority="61" w:unhideWhenUsed="0"/>
+    <w:lsdException w:name="Light Grid" w:semiHidden="0" w:uiPriority="62" w:unhideWhenUsed="0"/>
+    <w:lsdException w:name="Medium Shading 1" w:semiHidden="0" w:uiPriority="63" w:unhideWhenUsed="0"/>
+    <w:lsdException w:name="Medium Shading 2" w:semiHidden="0" w:uiPriority="64" w:unhideWhenUsed="0"/>
+    <w:lsdException w:name="Medium List 1" w:semiHidden="0" w:uiPriority="65" w:unhideWhenUsed="0"/>
+    <w:lsdException w:name="Medium List 2" w:semiHidden="0" w:uiPriority="66" w:unhideWhenUsed="0"/>
+    <w:lsdException w:name="Medium Grid 1" w:semiHidden="0" w:uiPriority="67" w:unhideWhenUsed="0"/>
+    <w:lsdException w:name="Medium Grid 2" w:semiHidden="0" w:uiPriority="68" w:unhideWhenUsed="0"/>
+    <w:lsdException w:name="Medium Grid 3" w:semiHidden="0" w:uiPriority="69" w:unhideWhenUsed="0"/>
+    <w:lsdException w:name="Dark List" w:semiHidden="0" w:uiPriority="70" w:unhideWhenUsed="0"/>
+    <w:lsdException w:name="Colorful Shading" w:semiHidden="0" w:uiPriority="71" w:unhideWhenUsed="0"/>
+    <w:lsdException w:name="Colorful List" w:semiHidden="0" w:uiPriority="72" w:unhideWhenUsed="0"/>
+    <w:lsdException w:name="Colorful Grid" w:semiHidden="0" w:uiPriority="73" w:unhideWhenUsed="0"/>
+    <w:lsdException w:name="Light Shading Accent 1" w:semiHidden="0" w:uiPriority="60" w:unhideWhenUsed="0"/>
+    <w:lsdException w:name="Light List Accent 1" w:semiHidden="0" w:uiPriority="61" w:unhideWhenUsed="0"/>
+    <w:lsdException w:name="Light Grid Accent 1" w:semiHidden="0" w:uiPriority="62" w:unhideWhenUsed="0"/>
+    <w:lsdException w:name="Medium Shading 1 Accent 1" w:semiHidden="0" w:uiPriority="63" w:unhideWhenUsed="0"/>
+    <w:lsdException w:name="Medium Shading 2 Accent 1" w:semiHidden="0" w:uiPriority="64" w:unhideWhenUsed="0"/>
+    <w:lsdException w:name="Medium List 1 Accent 1" w:semiHidden="0" w:uiPriority="65" w:unhideWhenUsed="0"/>
+    <w:lsdException w:name="Revision" w:unhideWhenUsed="0"/>
+    <w:lsdException w:name="List Paragraph" w:semiHidden="0" w:uiPriority="34" w:unhideWhenUsed="0" w:qFormat="1"/>
+    <w:lsdException w:name="Quote" w:semiHidden="0" w:uiPriority="29" w:unhideWhenUsed="0" w:qFormat="1"/>
+    <w:lsdException w:name="Intense Quote" w:semiHidden="0" w:uiPriority="30" w:unhideWhenUsed="0" w:qFormat="1"/>
+    <w:lsdException w:name="Medium List 2 Accent 1" w:semiHidden="0" w:uiPriority="66" w:unhideWhenUsed="0"/>
+    <w:lsdException w:name="Medium Grid 1 Accent 1" w:semiHidden="0" w:uiPriority="67" w:unhideWhenUsed="0"/>
+    <w:lsdException w:name="Medium Grid 2 Accent 1" w:semiHidden="0" w:uiPriority="68" w:unhideWhenUsed="0"/>
+    <w:lsdException w:name="Medium Grid 3 Accent 1" w:semiHidden="0" w:uiPriority="69" w:unhideWhenUsed="0"/>
+    <w:lsdException w:name="Dark List Accent 1" w:semiHidden="0" w:uiPriority="70" w:unhideWhenUsed="0"/>
+    <w:lsdException w:name="Colorful Shading Accent 1" w:semiHidden="0" w:uiPriority="71" w:unhideWhenUsed="0"/>
+    <w:lsdException w:name="Colorful List Accent 1" w:semiHidden="0" w:uiPriority="72" w:unhideWhenUsed="0"/>
+    <w:lsdException w:name="Colorful Grid Accent 1" w:semiHidden="0" w:uiPriority="73" w:unhideWhenUsed="0"/>
+    <w:lsdException w:name="Light Shading Accent 2" w:semiHidden="0" w:uiPriority="60" w:unhideWhenUsed="0"/>
+    <w:lsdException w:name="Light List Accent 2" w:semiHidden="0" w:uiPriority="61" w:unhideWhenUsed="0"/>
+    <w:lsdException w:name="Light Grid Accent 2" w:semiHidden="0" w:uiPriority="62" w:unhideWhenUsed="0"/>
+    <w:lsdException w:name="Medium Shading 1 Accent 2" w:semiHidden="0" w:uiPriority="63" w:unhideWhenUsed="0"/>
+    <w:lsdException w:name="Medium Shading 2 Accent 2" w:semiHidden="0" w:uiPriority="64" w:unhideWhenUsed="0"/>
+    <w:lsdException w:name="Medium List 1 Accent 2" w:semiHidden="0" w:uiPriority="65" w:unhideWhenUsed="0"/>
+    <w:lsdException w:name="Medium List 2 Accent 2" w:semiHidden="0" w:uiPriority="66" w:unhideWhenUsed="0"/>
+    <w:lsdException w:name="Medium Grid 1 Accent 2" w:semiHidden="0" w:uiPriority="67" w:unhideWhenUsed="0"/>
+    <w:lsdException w:name="Medium Grid 2 Accent 2" w:semiHidden="0" w:uiPriority="68" w:unhideWhenUsed="0"/>
+    <w:lsdException w:name="Medium Grid 3 Accent 2" w:semiHidden="0" w:uiPriority="69" w:unhideWhenUsed="0"/>
+    <w:lsdException w:name="Dark List Accent 2" w:semiHidden="0" w:uiPriority="70" w:unhideWhenUsed="0"/>
+    <w:lsdException w:name="Colorful Shading Accent 2" w:semiHidden="0" w:uiPriority="71" w:unhideWhenUsed="0"/>
+    <w:lsdException w:name="Colorful List Accent 2" w:semiHidden="0" w:uiPriority="72" w:unhideWhenUsed="0"/>
+    <w:lsdException w:name="Colorful Grid Accent 2" w:semiHidden="0" w:uiPriority="73" w:unhideWhenUsed="0"/>
+    <w:lsdException w:name="Light Shading Accent 3" w:semiHidden="0" w:uiPriority="60" w:unhideWhenUsed="0"/>
+    <w:lsdException w:name="Light List Accent 3" w:semiHidden="0" w:uiPriority="61" w:unhideWhenUsed="0"/>
+    <w:lsdException w:name="Light Grid Accent 3" w:semiHidden="0" w:uiPriority="62" w:unhideWhenUsed="0"/>
+    <w:lsdException w:name="Medium Shading 1 Accent 3" w:semiHidden="0" w:uiPriority="63" w:unhideWhenUsed="0"/>
+    <w:lsdException w:name="Medium Shading 2 Accent 3" w:semiHidden="0" w:uiPriority="64" w:unhideWhenUsed="0"/>
+    <w:lsdException w:name="Medium List 1 Accent 3" w:semiHidden="0" w:uiPriority="65" w:unhideWhenUsed="0"/>
+    <w:lsdException w:name="Medium List 2 Accent 3" w:semiHidden="0" w:uiPriority="66" w:unhideWhenUsed="0"/>
+    <w:lsdException w:name="Medium Grid 1 Accent 3" w:semiHidden="0" w:uiPriority="67" w:unhideWhenUsed="0"/>
+    <w:lsdException w:name="Medium Grid 2 Accent 3" w:semiHidden="0" w:uiPriority="68" w:unhideWhenUsed="0"/>
+    <w:lsdException w:name="Medium Grid 3 Accent 3" w:semiHidden="0" w:uiPriority="69" w:unhideWhenUsed="0"/>
+    <w:lsdException w:name="Dark List Accent 3" w:semiHidden="0" w:uiPriority="70" w:unhideWhenUsed="0"/>
+    <w:lsdException w:name="Colorful Shading Accent 3" w:semiHidden="0" w:uiPriority="71" w:unhideWhenUsed="0"/>
+    <w:lsdException w:name="Colorful List Accent 3" w:semiHidden="0" w:uiPriority="72" w:unhideWhenUsed="0"/>
+    <w:lsdException w:name="Colorful Grid Accent 3" w:semiHidden="0" w:uiPriority="73" w:unhideWhenUsed="0"/>
+    <w:lsdException w:name="Light Shading Accent 4" w:semiHidden="0" w:uiPriority="60" w:unhideWhenUsed="0"/>
+    <w:lsdException w:name="Light List Accent 4" w:semiHidden="0" w:uiPriority="61" w:unhideWhenUsed="0"/>
+    <w:lsdException w:name="Light Grid Accent 4" w:semiHidden="0" w:uiPriority="62" w:unhideWhenUsed="0"/>
+    <w:lsdException w:name="Medium Shading 1 Accent 4" w:semiHidden="0" w:uiPriority="63" w:unhideWhenUsed="0"/>
+    <w:lsdException w:name="Medium Shading 2 Accent 4" w:semiHidden="0" w:uiPriority="64" w:unhideWhenUsed="0"/>
+    <w:lsdException w:name="Medium List 1 Accent 4" w:semiHidden="0" w:uiPriority="65" w:unhideWhenUsed="0"/>
+    <w:lsdException w:name="Medium List 2 Accent 4" w:semiHidden="0" w:uiPriority="66" w:unhideWhenUsed="0"/>
+    <w:lsdException w:name="Medium Grid 1 Accent 4" w:semiHidden="0" w:uiPriority="67" w:unhideWhenUsed="0"/>
+    <w:lsdException w:name="Medium Grid 2 Accent 4" w:semiHidden="0" w:uiPriority="68" w:unhideWhenUsed="0"/>
+    <w:lsdException w:name="Medium Grid 3 Accent 4" w:semiHidden="0" w:uiPriority="69" w:unhideWhenUsed="0"/>
+    <w:lsdException w:name="Dark List Accent 4" w:semiHidden="0" w:uiPriority="70" w:unhideWhenUsed="0"/>
+    <w:lsdException w:name="Colorful Shading Accent 4" w:semiHidden="0" w:uiPriority="71" w:unhideWhenUsed="0"/>
+    <w:lsdException w:name="Colorful List Accent 4" w:semiHidden="0" w:uiPriority="72" w:unhideWhenUsed="0"/>
+    <w:lsdException w:name="Colorful Grid Accent 4" w:semiHidden="0" w:uiPriority="73" w:unhideWhenUsed="0"/>
+    <w:lsdException w:name="Light Shading Accent 5" w:semiHidden="0" w:uiPriority="60" w:unhideWhenUsed="0"/>
+    <w:lsdException w:name="Light List Accent 5" w:semiHidden="0" w:uiPriority="61" w:unhideWhenUsed="0"/>
+    <w:lsdException w:name="Light Grid Accent 5" w:semiHidden="0" w:uiPriority="62" w:unhideWhenUsed="0"/>
+    <w:lsdException w:name="Medium Shading 1 Accent 5" w:semiHidden="0" w:uiPriority="63" w:unhideWhenUsed="0"/>
+    <w:lsdException w:name="Medium Shading 2 Accent 5" w:semiHidden="0" w:uiPriority="64" w:unhideWhenUsed="0"/>
+    <w:lsdException w:name="Medium List 1 Accent 5" w:semiHidden="0" w:uiPriority="65" w:unhideWhenUsed="0"/>
+    <w:lsdException w:name="Medium List 2 Accent 5" w:semiHidden="0" w:uiPriority="66" w:unhideWhenUsed="0"/>
+    <w:lsdException w:name="Medium Grid 1 Accent 5" w:semiHidden="0" w:uiPriority="67" w:unhideWhenUsed="0"/>
+    <w:lsdException w:name="Medium Grid 2 Accent 5" w:semiHidden="0" w:uiPriority="68" w:unhideWhenUsed="0"/>
+    <w:lsdException w:name="Medium Grid 3 Accent 5" w:semiHidden="0" w:uiPriority="69" w:unhideWhenUsed="0"/>
+    <w:lsdException w:name="Dark List Accent 5" w:semiHidden="0" w:uiPriority="70" w:unhideWhenUsed="0"/>
+    <w:lsdException w:name="Colorful Shading Accent 5" w:semiHidden="0" w:uiPriority="71" w:unhideWhenUsed="0"/>
+    <w:lsdException w:name="Colorful List Accent 5" w:semiHidden="0" w:uiPriority="72" w:unhideWhenUsed="0"/>
+    <w:lsdException w:name="Colorful Grid Accent 5" w:semiHidden="0" w:uiPriority="73" w:unhideWhenUsed="0"/>
+    <w:lsdException w:name="Light Shading Accent 6" w:semiHidden="0" w:uiPriority="60" w:unhideWhenUsed="0"/>
+    <w:lsdException w:name="Light List Accent 6" w:semiHidden="0" w:uiPriority="61" w:unhideWhenUsed="0"/>
+    <w:lsdException w:name="Light Grid Accent 6" w:semiHidden="0" w:uiPriority="62" w:unhideWhenUsed="0"/>
+    <w:lsdException w:name="Medium Shading 1 Accent 6" w:semiHidden="0" w:uiPriority="63" w:unhideWhenUsed="0"/>
+    <w:lsdException w:name="Medium Shading 2 Accent 6" w:semiHidden="0" w:uiPriority="64" w:unhideWhenUsed="0"/>
+    <w:lsdException w:name="Medium List 1 Accent 6" w:semiHidden="0" w:uiPriority="65" w:unhideWhenUsed="0"/>
+    <w:lsdException w:name="Medium List 2 Accent 6" w:semiHidden="0" w:uiPriority="66" w:unhideWhenUsed="0"/>
+    <w:lsdException w:name="Medium Grid 1 Accent 6" w:semiHidden="0" w:uiPriority="67" w:unhideWhenUsed="0"/>
+    <w:lsdException w:name="Medium Grid 2 Accent 6" w:semiHidden="0" w:uiPriority="68" w:unhideWhenUsed="0"/>
+    <w:lsdException w:name="Medium Grid 3 Accent 6" w:semiHidden="0" w:uiPriority="69" w:unhideWhenUsed="0"/>
+    <w:lsdException w:name="Dark List Accent 6" w:semiHidden="0" w:uiPriority="70" w:unhideWhenUsed="0"/>
+    <w:lsdException w:name="Colorful Shading Accent 6" w:semiHidden="0" w:uiPriority="71" w:unhideWhenUsed="0"/>
+    <w:lsdException w:name="Colorful List Accent 6" w:semiHidden="0" w:uiPriority="72" w:unhideWhenUsed="0"/>
+    <w:lsdException w:name="Colorful Grid Accent 6" w:semiHidden="0" w:uiPriority="73" w:unhideWhenUsed="0"/>
+    <w:lsdException w:name="Subtle Emphasis" w:semiHidden="0" w:uiPriority="19" w:unhideWhenUsed="0" w:qFormat="1"/>
+    <w:lsdException w:name="Intense Emphasis" w:semiHidden="0" w:uiPriority="21" w:unhideWhenUsed="0" w:qFormat="1"/>
+    <w:lsdException w:name="Subtle Reference" w:semiHidden="0" w:uiPriority="31" w:unhideWhenUsed="0" w:qFormat="1"/>
+    <w:lsdException w:name="Intense Reference" w:semiHidden="0" w:uiPriority="32" w:unhideWhenUsed="0" w:qFormat="1"/>
+    <w:lsdException w:name="Book Title" w:semiHidden="0" w:uiPriority="33" w:unhideWhenUsed="0" w:qFormat="1"/>
+    <w:lsdException w:name="Bibliography" w:uiPriority="37"/>
+    <w:lsdException w:name="TOC Heading" w:uiPriority="39" w:qFormat="1"/>
+  </w:latentStyles>
+  <w:style w:type="paragraph" w:default="1" w:styleId="Normal">
     <w:name w:val="Normal"/>
     <w:qFormat/>
     <w:pPr>
-      <w:widowControl/>
-      <w:kinsoku w:val="true"/>
-      <w:overflowPunct w:val="true"/>
-      <w:autoSpaceDE w:val="true"/>
-      <w:bidi w:val="0"/>
-      <w:spacing w:lineRule="auto" w:line="276" w:before="0" w:after="0"/>
+      <w:spacing w:line="276" w:lineRule="auto"/>
       <w:contextualSpacing/>
     </w:pPr>
-    <w:rPr>
-      <w:rFonts w:ascii="Liberation Serif" w:hAnsi="Liberation Serif" w:eastAsia="SimSun" w:cs="Arial"/>
-      <w:color w:val="auto"/>
-      <w:kern w:val="2"/>
-      <w:sz w:val="24"/>
-      <w:szCs w:val="24"/>
-      <w:lang w:val="en-US" w:eastAsia="zh-CN" w:bidi="hi-IN"/>
-    </w:rPr>
   </w:style>
   <w:style w:type="paragraph" w:styleId="Heading1">
-    <w:name w:val="Heading 1"/>
-    <w:basedOn w:val="Normal1"/>
+    <w:name w:val="heading 1"/>
+    <w:basedOn w:val="LO-normal1"/>
     <w:next w:val="Normal"/>
     <w:qFormat/>
     <w:pPr>
-      <w:keepNext w:val="true"/>
+      <w:keepNext/>
       <w:keepLines/>
-      <w:spacing w:lineRule="auto" w:line="240" w:before="400" w:after="120"/>
+      <w:spacing w:before="400" w:after="120"/>
+      <w:outlineLvl w:val="0"/>
     </w:pPr>
     <w:rPr>
       <w:sz w:val="40"/>
@@ -920,63 +985,63 @@
     </w:rPr>
   </w:style>
   <w:style w:type="paragraph" w:styleId="Heading2">
-    <w:name w:val="Heading 2"/>
-    <w:basedOn w:val="Normal1"/>
+    <w:name w:val="heading 2"/>
+    <w:basedOn w:val="LO-normal1"/>
     <w:next w:val="Normal"/>
     <w:qFormat/>
     <w:pPr>
-      <w:keepNext w:val="true"/>
+      <w:keepNext/>
       <w:keepLines/>
-      <w:spacing w:lineRule="auto" w:line="240" w:before="360" w:after="120"/>
-    </w:pPr>
-    <w:rPr>
-      <w:b w:val="false"/>
+      <w:spacing w:before="360" w:after="120"/>
+      <w:outlineLvl w:val="1"/>
+    </w:pPr>
+    <w:rPr>
       <w:sz w:val="32"/>
       <w:szCs w:val="32"/>
     </w:rPr>
   </w:style>
   <w:style w:type="paragraph" w:styleId="Heading3">
-    <w:name w:val="Heading 3"/>
-    <w:basedOn w:val="Normal1"/>
+    <w:name w:val="heading 3"/>
+    <w:basedOn w:val="LO-normal1"/>
     <w:next w:val="Normal"/>
     <w:qFormat/>
     <w:pPr>
-      <w:keepNext w:val="true"/>
+      <w:keepNext/>
       <w:keepLines/>
-      <w:spacing w:lineRule="auto" w:line="240" w:before="320" w:after="80"/>
-    </w:pPr>
-    <w:rPr>
-      <w:b w:val="false"/>
+      <w:spacing w:before="320" w:after="80"/>
+      <w:outlineLvl w:val="2"/>
+    </w:pPr>
+    <w:rPr>
       <w:color w:val="434343"/>
       <w:sz w:val="28"/>
       <w:szCs w:val="28"/>
     </w:rPr>
   </w:style>
   <w:style w:type="paragraph" w:styleId="Heading4">
-    <w:name w:val="Heading 4"/>
-    <w:basedOn w:val="Normal1"/>
+    <w:name w:val="heading 4"/>
+    <w:basedOn w:val="LO-normal1"/>
     <w:next w:val="Normal"/>
     <w:qFormat/>
     <w:pPr>
-      <w:keepNext w:val="true"/>
+      <w:keepNext/>
       <w:keepLines/>
-      <w:spacing w:lineRule="auto" w:line="240" w:before="280" w:after="80"/>
+      <w:spacing w:before="280" w:after="80"/>
+      <w:outlineLvl w:val="3"/>
     </w:pPr>
     <w:rPr>
       <w:color w:val="666666"/>
-      <w:sz w:val="24"/>
-      <w:szCs w:val="24"/>
     </w:rPr>
   </w:style>
   <w:style w:type="paragraph" w:styleId="Heading5">
-    <w:name w:val="Heading 5"/>
-    <w:basedOn w:val="Normal1"/>
+    <w:name w:val="heading 5"/>
+    <w:basedOn w:val="LO-normal1"/>
     <w:next w:val="Normal"/>
     <w:qFormat/>
     <w:pPr>
-      <w:keepNext w:val="true"/>
+      <w:keepNext/>
       <w:keepLines/>
-      <w:spacing w:lineRule="auto" w:line="240" w:before="240" w:after="80"/>
+      <w:spacing w:before="240" w:after="80"/>
+      <w:outlineLvl w:val="4"/>
     </w:pPr>
     <w:rPr>
       <w:color w:val="666666"/>
@@ -985,14 +1050,15 @@
     </w:rPr>
   </w:style>
   <w:style w:type="paragraph" w:styleId="Heading6">
-    <w:name w:val="Heading 6"/>
-    <w:basedOn w:val="Normal1"/>
+    <w:name w:val="heading 6"/>
+    <w:basedOn w:val="LO-normal1"/>
     <w:next w:val="Normal"/>
     <w:qFormat/>
     <w:pPr>
-      <w:keepNext w:val="true"/>
+      <w:keepNext/>
       <w:keepLines/>
-      <w:spacing w:lineRule="auto" w:line="240" w:before="240" w:after="80"/>
+      <w:spacing w:before="240" w:after="80"/>
+      <w:outlineLvl w:val="5"/>
     </w:pPr>
     <w:rPr>
       <w:i/>
@@ -1001,39 +1067,61 @@
       <w:szCs w:val="22"/>
     </w:rPr>
   </w:style>
-  <w:style w:type="paragraph" w:styleId="Heading">
+  <w:style w:type="character" w:default="1" w:styleId="DefaultParagraphFont">
+    <w:name w:val="Default Paragraph Font"/>
+    <w:uiPriority w:val="1"/>
+    <w:semiHidden/>
+    <w:unhideWhenUsed/>
+  </w:style>
+  <w:style w:type="table" w:default="1" w:styleId="TableNormal">
+    <w:name w:val="Normal Table"/>
+    <w:uiPriority w:val="99"/>
+    <w:semiHidden/>
+    <w:unhideWhenUsed/>
+    <w:tblPr>
+      <w:tblInd w:w="0" w:type="dxa"/>
+      <w:tblCellMar>
+        <w:top w:w="0" w:type="dxa"/>
+        <w:left w:w="108" w:type="dxa"/>
+        <w:bottom w:w="0" w:type="dxa"/>
+        <w:right w:w="108" w:type="dxa"/>
+      </w:tblCellMar>
+    </w:tblPr>
+  </w:style>
+  <w:style w:type="numbering" w:default="1" w:styleId="NoList">
+    <w:name w:val="No List"/>
+    <w:uiPriority w:val="99"/>
+    <w:semiHidden/>
+    <w:unhideWhenUsed/>
+  </w:style>
+  <w:style w:type="paragraph" w:customStyle="1" w:styleId="Heading">
     <w:name w:val="Heading"/>
     <w:basedOn w:val="Normal"/>
-    <w:next w:val="TextBody"/>
-    <w:qFormat/>
-    <w:pPr>
-      <w:keepNext w:val="true"/>
+    <w:next w:val="BodyText"/>
+    <w:qFormat/>
+    <w:pPr>
+      <w:keepNext/>
       <w:spacing w:before="240" w:after="120"/>
     </w:pPr>
     <w:rPr>
-      <w:rFonts w:ascii="Liberation Sans" w:hAnsi="Liberation Sans" w:eastAsia="Microsoft YaHei" w:cs="Arial"/>
+      <w:rFonts w:ascii="Liberation Sans" w:eastAsia="Microsoft YaHei" w:hAnsi="Liberation Sans"/>
       <w:sz w:val="28"/>
       <w:szCs w:val="28"/>
     </w:rPr>
   </w:style>
-  <w:style w:type="paragraph" w:styleId="TextBody">
+  <w:style w:type="paragraph" w:styleId="BodyText">
     <w:name w:val="Body Text"/>
     <w:basedOn w:val="Normal"/>
     <w:pPr>
-      <w:spacing w:lineRule="auto" w:line="276" w:before="0" w:after="140"/>
-    </w:pPr>
-    <w:rPr/>
+      <w:spacing w:after="140"/>
+    </w:pPr>
   </w:style>
   <w:style w:type="paragraph" w:styleId="List">
     <w:name w:val="List"/>
-    <w:basedOn w:val="TextBody"/>
-    <w:pPr/>
-    <w:rPr>
-      <w:rFonts w:cs="Arial"/>
-    </w:rPr>
+    <w:basedOn w:val="BodyText"/>
   </w:style>
   <w:style w:type="paragraph" w:styleId="Caption">
-    <w:name w:val="Caption"/>
+    <w:name w:val="caption"/>
     <w:basedOn w:val="Normal"/>
     <w:qFormat/>
     <w:pPr>
@@ -1041,53 +1129,31 @@
       <w:spacing w:before="120" w:after="120"/>
     </w:pPr>
     <w:rPr>
-      <w:rFonts w:cs="Arial"/>
       <w:i/>
       <w:iCs/>
-      <w:sz w:val="24"/>
-      <w:szCs w:val="24"/>
-    </w:rPr>
-  </w:style>
-  <w:style w:type="paragraph" w:styleId="Index">
+    </w:rPr>
+  </w:style>
+  <w:style w:type="paragraph" w:customStyle="1" w:styleId="Index">
     <w:name w:val="Index"/>
     <w:basedOn w:val="Normal"/>
     <w:qFormat/>
     <w:pPr>
       <w:suppressLineNumbers/>
     </w:pPr>
-    <w:rPr>
-      <w:rFonts w:cs="Arial"/>
-    </w:rPr>
-  </w:style>
-  <w:style w:type="paragraph" w:styleId="Normal1" w:default="1">
+  </w:style>
+  <w:style w:type="paragraph" w:customStyle="1" w:styleId="LO-normal1">
     <w:name w:val="LO-normal1"/>
     <w:qFormat/>
-    <w:pPr>
-      <w:widowControl/>
-      <w:kinsoku w:val="true"/>
-      <w:overflowPunct w:val="true"/>
-      <w:autoSpaceDE w:val="true"/>
-      <w:bidi w:val="0"/>
-      <w:jc w:val="left"/>
-    </w:pPr>
-    <w:rPr>
-      <w:rFonts w:ascii="Liberation Serif" w:hAnsi="Liberation Serif" w:eastAsia="SimSun" w:cs="Arial"/>
-      <w:color w:val="auto"/>
-      <w:kern w:val="2"/>
-      <w:sz w:val="24"/>
-      <w:szCs w:val="24"/>
-      <w:lang w:val="en-US" w:eastAsia="zh-CN" w:bidi="hi-IN"/>
-    </w:rPr>
   </w:style>
   <w:style w:type="paragraph" w:styleId="Title">
     <w:name w:val="Title"/>
-    <w:basedOn w:val="Normal1"/>
+    <w:basedOn w:val="LO-normal1"/>
     <w:next w:val="Normal"/>
     <w:qFormat/>
     <w:pPr>
-      <w:keepNext w:val="true"/>
+      <w:keepNext/>
       <w:keepLines/>
-      <w:spacing w:lineRule="auto" w:line="240" w:before="0" w:after="60"/>
+      <w:spacing w:after="60"/>
     </w:pPr>
     <w:rPr>
       <w:sz w:val="52"/>
@@ -1096,44 +1162,417 @@
   </w:style>
   <w:style w:type="paragraph" w:styleId="Subtitle">
     <w:name w:val="Subtitle"/>
-    <w:basedOn w:val="Normal1"/>
+    <w:basedOn w:val="LO-normal1"/>
     <w:next w:val="Normal"/>
     <w:qFormat/>
     <w:pPr>
-      <w:keepNext w:val="true"/>
+      <w:keepNext/>
       <w:keepLines/>
-      <w:spacing w:lineRule="auto" w:line="240" w:before="0" w:after="320"/>
-    </w:pPr>
-    <w:rPr>
-      <w:rFonts w:ascii="Arial" w:hAnsi="Arial" w:eastAsia="Arial" w:cs="Arial"/>
-      <w:i w:val="false"/>
+      <w:spacing w:after="320"/>
+    </w:pPr>
+    <w:rPr>
+      <w:rFonts w:ascii="Arial" w:eastAsia="Arial" w:hAnsi="Arial"/>
       <w:color w:val="666666"/>
       <w:sz w:val="30"/>
       <w:szCs w:val="30"/>
     </w:rPr>
   </w:style>
-  <w:style w:type="paragraph" w:styleId="LOnormal">
+  <w:style w:type="paragraph" w:customStyle="1" w:styleId="LO-normal">
     <w:name w:val="LO-normal"/>
     <w:qFormat/>
-    <w:pPr>
-      <w:widowControl/>
-      <w:kinsoku w:val="true"/>
-      <w:overflowPunct w:val="true"/>
-      <w:autoSpaceDE w:val="true"/>
-      <w:bidi w:val="0"/>
-      <w:jc w:val="left"/>
-    </w:pPr>
-    <w:rPr>
-      <w:rFonts w:ascii="Arial" w:hAnsi="Arial" w:eastAsia="Arial" w:cs="Arial"/>
+    <w:rPr>
+      <w:rFonts w:ascii="Arial" w:eastAsia="Arial" w:hAnsi="Arial"/>
       <w:color w:val="00000A"/>
       <w:kern w:val="0"/>
       <w:sz w:val="22"/>
       <w:szCs w:val="22"/>
-      <w:lang w:val="en" w:eastAsia="zh-CN" w:bidi="hi-IN"/>
-    </w:rPr>
+      <w:lang w:val="en"/>
+    </w:rPr>
+  </w:style>
+</w:styles>
+</file>
+
+<file path=word/stylesWithEffects.xml><?xml version="1.0" encoding="utf-8"?>
+<w:styles xmlns:wpc="http://schemas.microsoft.com/office/word/2010/wordprocessingCanvas" xmlns:mo="http://schemas.microsoft.com/office/mac/office/2008/main" xmlns:mc="http://schemas.openxmlformats.org/markup-compatibility/2006" xmlns:mv="urn:schemas-microsoft-com:mac:vml" xmlns:o="urn:schemas-microsoft-com:office:office" xmlns:r="http://schemas.openxmlformats.org/officeDocument/2006/relationships" xmlns:m="http://schemas.openxmlformats.org/officeDocument/2006/math" xmlns:v="urn:schemas-microsoft-com:vml" xmlns:wp14="http://schemas.microsoft.com/office/word/2010/wordprocessingDrawing" xmlns:wp="http://schemas.openxmlformats.org/drawingml/2006/wordprocessingDrawing" xmlns:w10="urn:schemas-microsoft-com:office:word" xmlns:w="http://schemas.openxmlformats.org/wordprocessingml/2006/main" xmlns:w14="http://schemas.microsoft.com/office/word/2010/wordml" xmlns:wpg="http://schemas.microsoft.com/office/word/2010/wordprocessingGroup" xmlns:wpi="http://schemas.microsoft.com/office/word/2010/wordprocessingInk" xmlns:wne="http://schemas.microsoft.com/office/word/2006/wordml" xmlns:wps="http://schemas.microsoft.com/office/word/2010/wordprocessingShape" mc:Ignorable="w14 wp14">
+  <w:docDefaults>
+    <w:rPrDefault>
+      <w:rPr>
+        <w:rFonts w:ascii="Liberation Serif" w:eastAsia="SimSun" w:hAnsi="Liberation Serif" w:cs="Arial"/>
+        <w:kern w:val="2"/>
+        <w:sz w:val="24"/>
+        <w:szCs w:val="24"/>
+        <w:lang w:val="en-US" w:eastAsia="zh-CN" w:bidi="hi-IN"/>
+      </w:rPr>
+    </w:rPrDefault>
+    <w:pPrDefault/>
+  </w:docDefaults>
+  <w:latentStyles w:defLockedState="0" w:defUIPriority="99" w:defSemiHidden="1" w:defUnhideWhenUsed="1" w:defQFormat="0" w:count="276">
+    <w:lsdException w:name="Normal" w:semiHidden="0" w:uiPriority="0" w:unhideWhenUsed="0" w:qFormat="1"/>
+    <w:lsdException w:name="heading 1" w:semiHidden="0" w:uiPriority="9" w:unhideWhenUsed="0" w:qFormat="1"/>
+    <w:lsdException w:name="heading 2" w:uiPriority="9" w:qFormat="1"/>
+    <w:lsdException w:name="heading 3" w:uiPriority="9" w:qFormat="1"/>
+    <w:lsdException w:name="heading 4" w:uiPriority="9" w:qFormat="1"/>
+    <w:lsdException w:name="heading 5" w:uiPriority="9" w:qFormat="1"/>
+    <w:lsdException w:name="heading 6" w:uiPriority="9" w:qFormat="1"/>
+    <w:lsdException w:name="heading 7" w:uiPriority="9" w:qFormat="1"/>
+    <w:lsdException w:name="heading 8" w:uiPriority="9" w:qFormat="1"/>
+    <w:lsdException w:name="heading 9" w:uiPriority="9" w:qFormat="1"/>
+    <w:lsdException w:name="toc 1" w:uiPriority="39"/>
+    <w:lsdException w:name="toc 2" w:uiPriority="39"/>
+    <w:lsdException w:name="toc 3" w:uiPriority="39"/>
+    <w:lsdException w:name="toc 4" w:uiPriority="39"/>
+    <w:lsdException w:name="toc 5" w:uiPriority="39"/>
+    <w:lsdException w:name="toc 6" w:uiPriority="39"/>
+    <w:lsdException w:name="toc 7" w:uiPriority="39"/>
+    <w:lsdException w:name="toc 8" w:uiPriority="39"/>
+    <w:lsdException w:name="toc 9" w:uiPriority="39"/>
+    <w:lsdException w:name="caption" w:uiPriority="35" w:qFormat="1"/>
+    <w:lsdException w:name="Title" w:semiHidden="0" w:uiPriority="10" w:unhideWhenUsed="0" w:qFormat="1"/>
+    <w:lsdException w:name="Default Paragraph Font" w:uiPriority="1"/>
+    <w:lsdException w:name="Subtitle" w:semiHidden="0" w:uiPriority="11" w:unhideWhenUsed="0" w:qFormat="1"/>
+    <w:lsdException w:name="Strong" w:semiHidden="0" w:uiPriority="22" w:unhideWhenUsed="0" w:qFormat="1"/>
+    <w:lsdException w:name="Emphasis" w:semiHidden="0" w:uiPriority="20" w:unhideWhenUsed="0" w:qFormat="1"/>
+    <w:lsdException w:name="Table Grid" w:semiHidden="0" w:uiPriority="59" w:unhideWhenUsed="0"/>
+    <w:lsdException w:name="Placeholder Text" w:unhideWhenUsed="0"/>
+    <w:lsdException w:name="No Spacing" w:semiHidden="0" w:uiPriority="1" w:unhideWhenUsed="0" w:qFormat="1"/>
+    <w:lsdException w:name="Light Shading" w:semiHidden="0" w:uiPriority="60" w:unhideWhenUsed="0"/>
+    <w:lsdException w:name="Light List" w:semiHidden="0" w:uiPriority="61" w:unhideWhenUsed="0"/>
+    <w:lsdException w:name="Light Grid" w:semiHidden="0" w:uiPriority="62" w:unhideWhenUsed="0"/>
+    <w:lsdException w:name="Medium Shading 1" w:semiHidden="0" w:uiPriority="63" w:unhideWhenUsed="0"/>
+    <w:lsdException w:name="Medium Shading 2" w:semiHidden="0" w:uiPriority="64" w:unhideWhenUsed="0"/>
+    <w:lsdException w:name="Medium List 1" w:semiHidden="0" w:uiPriority="65" w:unhideWhenUsed="0"/>
+    <w:lsdException w:name="Medium List 2" w:semiHidden="0" w:uiPriority="66" w:unhideWhenUsed="0"/>
+    <w:lsdException w:name="Medium Grid 1" w:semiHidden="0" w:uiPriority="67" w:unhideWhenUsed="0"/>
+    <w:lsdException w:name="Medium Grid 2" w:semiHidden="0" w:uiPriority="68" w:unhideWhenUsed="0"/>
+    <w:lsdException w:name="Medium Grid 3" w:semiHidden="0" w:uiPriority="69" w:unhideWhenUsed="0"/>
+    <w:lsdException w:name="Dark List" w:semiHidden="0" w:uiPriority="70" w:unhideWhenUsed="0"/>
+    <w:lsdException w:name="Colorful Shading" w:semiHidden="0" w:uiPriority="71" w:unhideWhenUsed="0"/>
+    <w:lsdException w:name="Colorful List" w:semiHidden="0" w:uiPriority="72" w:unhideWhenUsed="0"/>
+    <w:lsdException w:name="Colorful Grid" w:semiHidden="0" w:uiPriority="73" w:unhideWhenUsed="0"/>
+    <w:lsdException w:name="Light Shading Accent 1" w:semiHidden="0" w:uiPriority="60" w:unhideWhenUsed="0"/>
+    <w:lsdException w:name="Light List Accent 1" w:semiHidden="0" w:uiPriority="61" w:unhideWhenUsed="0"/>
+    <w:lsdException w:name="Light Grid Accent 1" w:semiHidden="0" w:uiPriority="62" w:unhideWhenUsed="0"/>
+    <w:lsdException w:name="Medium Shading 1 Accent 1" w:semiHidden="0" w:uiPriority="63" w:unhideWhenUsed="0"/>
+    <w:lsdException w:name="Medium Shading 2 Accent 1" w:semiHidden="0" w:uiPriority="64" w:unhideWhenUsed="0"/>
+    <w:lsdException w:name="Medium List 1 Accent 1" w:semiHidden="0" w:uiPriority="65" w:unhideWhenUsed="0"/>
+    <w:lsdException w:name="Revision" w:unhideWhenUsed="0"/>
+    <w:lsdException w:name="List Paragraph" w:semiHidden="0" w:uiPriority="34" w:unhideWhenUsed="0" w:qFormat="1"/>
+    <w:lsdException w:name="Quote" w:semiHidden="0" w:uiPriority="29" w:unhideWhenUsed="0" w:qFormat="1"/>
+    <w:lsdException w:name="Intense Quote" w:semiHidden="0" w:uiPriority="30" w:unhideWhenUsed="0" w:qFormat="1"/>
+    <w:lsdException w:name="Medium List 2 Accent 1" w:semiHidden="0" w:uiPriority="66" w:unhideWhenUsed="0"/>
+    <w:lsdException w:name="Medium Grid 1 Accent 1" w:semiHidden="0" w:uiPriority="67" w:unhideWhenUsed="0"/>
+    <w:lsdException w:name="Medium Grid 2 Accent 1" w:semiHidden="0" w:uiPriority="68" w:unhideWhenUsed="0"/>
+    <w:lsdException w:name="Medium Grid 3 Accent 1" w:semiHidden="0" w:uiPriority="69" w:unhideWhenUsed="0"/>
+    <w:lsdException w:name="Dark List Accent 1" w:semiHidden="0" w:uiPriority="70" w:unhideWhenUsed="0"/>
+    <w:lsdException w:name="Colorful Shading Accent 1" w:semiHidden="0" w:uiPriority="71" w:unhideWhenUsed="0"/>
+    <w:lsdException w:name="Colorful List Accent 1" w:semiHidden="0" w:uiPriority="72" w:unhideWhenUsed="0"/>
+    <w:lsdException w:name="Colorful Grid Accent 1" w:semiHidden="0" w:uiPriority="73" w:unhideWhenUsed="0"/>
+    <w:lsdException w:name="Light Shading Accent 2" w:semiHidden="0" w:uiPriority="60" w:unhideWhenUsed="0"/>
+    <w:lsdException w:name="Light List Accent 2" w:semiHidden="0" w:uiPriority="61" w:unhideWhenUsed="0"/>
+    <w:lsdException w:name="Light Grid Accent 2" w:semiHidden="0" w:uiPriority="62" w:unhideWhenUsed="0"/>
+    <w:lsdException w:name="Medium Shading 1 Accent 2" w:semiHidden="0" w:uiPriority="63" w:unhideWhenUsed="0"/>
+    <w:lsdException w:name="Medium Shading 2 Accent 2" w:semiHidden="0" w:uiPriority="64" w:unhideWhenUsed="0"/>
+    <w:lsdException w:name="Medium List 1 Accent 2" w:semiHidden="0" w:uiPriority="65" w:unhideWhenUsed="0"/>
+    <w:lsdException w:name="Medium List 2 Accent 2" w:semiHidden="0" w:uiPriority="66" w:unhideWhenUsed="0"/>
+    <w:lsdException w:name="Medium Grid 1 Accent 2" w:semiHidden="0" w:uiPriority="67" w:unhideWhenUsed="0"/>
+    <w:lsdException w:name="Medium Grid 2 Accent 2" w:semiHidden="0" w:uiPriority="68" w:unhideWhenUsed="0"/>
+    <w:lsdException w:name="Medium Grid 3 Accent 2" w:semiHidden="0" w:uiPriority="69" w:unhideWhenUsed="0"/>
+    <w:lsdException w:name="Dark List Accent 2" w:semiHidden="0" w:uiPriority="70" w:unhideWhenUsed="0"/>
+    <w:lsdException w:name="Colorful Shading Accent 2" w:semiHidden="0" w:uiPriority="71" w:unhideWhenUsed="0"/>
+    <w:lsdException w:name="Colorful List Accent 2" w:semiHidden="0" w:uiPriority="72" w:unhideWhenUsed="0"/>
+    <w:lsdException w:name="Colorful Grid Accent 2" w:semiHidden="0" w:uiPriority="73" w:unhideWhenUsed="0"/>
+    <w:lsdException w:name="Light Shading Accent 3" w:semiHidden="0" w:uiPriority="60" w:unhideWhenUsed="0"/>
+    <w:lsdException w:name="Light List Accent 3" w:semiHidden="0" w:uiPriority="61" w:unhideWhenUsed="0"/>
+    <w:lsdException w:name="Light Grid Accent 3" w:semiHidden="0" w:uiPriority="62" w:unhideWhenUsed="0"/>
+    <w:lsdException w:name="Medium Shading 1 Accent 3" w:semiHidden="0" w:uiPriority="63" w:unhideWhenUsed="0"/>
+    <w:lsdException w:name="Medium Shading 2 Accent 3" w:semiHidden="0" w:uiPriority="64" w:unhideWhenUsed="0"/>
+    <w:lsdException w:name="Medium List 1 Accent 3" w:semiHidden="0" w:uiPriority="65" w:unhideWhenUsed="0"/>
+    <w:lsdException w:name="Medium List 2 Accent 3" w:semiHidden="0" w:uiPriority="66" w:unhideWhenUsed="0"/>
+    <w:lsdException w:name="Medium Grid 1 Accent 3" w:semiHidden="0" w:uiPriority="67" w:unhideWhenUsed="0"/>
+    <w:lsdException w:name="Medium Grid 2 Accent 3" w:semiHidden="0" w:uiPriority="68" w:unhideWhenUsed="0"/>
+    <w:lsdException w:name="Medium Grid 3 Accent 3" w:semiHidden="0" w:uiPriority="69" w:unhideWhenUsed="0"/>
+    <w:lsdException w:name="Dark List Accent 3" w:semiHidden="0" w:uiPriority="70" w:unhideWhenUsed="0"/>
+    <w:lsdException w:name="Colorful Shading Accent 3" w:semiHidden="0" w:uiPriority="71" w:unhideWhenUsed="0"/>
+    <w:lsdException w:name="Colorful List Accent 3" w:semiHidden="0" w:uiPriority="72" w:unhideWhenUsed="0"/>
+    <w:lsdException w:name="Colorful Grid Accent 3" w:semiHidden="0" w:uiPriority="73" w:unhideWhenUsed="0"/>
+    <w:lsdException w:name="Light Shading Accent 4" w:semiHidden="0" w:uiPriority="60" w:unhideWhenUsed="0"/>
+    <w:lsdException w:name="Light List Accent 4" w:semiHidden="0" w:uiPriority="61" w:unhideWhenUsed="0"/>
+    <w:lsdException w:name="Light Grid Accent 4" w:semiHidden="0" w:uiPriority="62" w:unhideWhenUsed="0"/>
+    <w:lsdException w:name="Medium Shading 1 Accent 4" w:semiHidden="0" w:uiPriority="63" w:unhideWhenUsed="0"/>
+    <w:lsdException w:name="Medium Shading 2 Accent 4" w:semiHidden="0" w:uiPriority="64" w:unhideWhenUsed="0"/>
+    <w:lsdException w:name="Medium List 1 Accent 4" w:semiHidden="0" w:uiPriority="65" w:unhideWhenUsed="0"/>
+    <w:lsdException w:name="Medium List 2 Accent 4" w:semiHidden="0" w:uiPriority="66" w:unhideWhenUsed="0"/>
+    <w:lsdException w:name="Medium Grid 1 Accent 4" w:semiHidden="0" w:uiPriority="67" w:unhideWhenUsed="0"/>
+    <w:lsdException w:name="Medium Grid 2 Accent 4" w:semiHidden="0" w:uiPriority="68" w:unhideWhenUsed="0"/>
+    <w:lsdException w:name="Medium Grid 3 Accent 4" w:semiHidden="0" w:uiPriority="69" w:unhideWhenUsed="0"/>
+    <w:lsdException w:name="Dark List Accent 4" w:semiHidden="0" w:uiPriority="70" w:unhideWhenUsed="0"/>
+    <w:lsdException w:name="Colorful Shading Accent 4" w:semiHidden="0" w:uiPriority="71" w:unhideWhenUsed="0"/>
+    <w:lsdException w:name="Colorful List Accent 4" w:semiHidden="0" w:uiPriority="72" w:unhideWhenUsed="0"/>
+    <w:lsdException w:name="Colorful Grid Accent 4" w:semiHidden="0" w:uiPriority="73" w:unhideWhenUsed="0"/>
+    <w:lsdException w:name="Light Shading Accent 5" w:semiHidden="0" w:uiPriority="60" w:unhideWhenUsed="0"/>
+    <w:lsdException w:name="Light List Accent 5" w:semiHidden="0" w:uiPriority="61" w:unhideWhenUsed="0"/>
+    <w:lsdException w:name="Light Grid Accent 5" w:semiHidden="0" w:uiPriority="62" w:unhideWhenUsed="0"/>
+    <w:lsdException w:name="Medium Shading 1 Accent 5" w:semiHidden="0" w:uiPriority="63" w:unhideWhenUsed="0"/>
+    <w:lsdException w:name="Medium Shading 2 Accent 5" w:semiHidden="0" w:uiPriority="64" w:unhideWhenUsed="0"/>
+    <w:lsdException w:name="Medium List 1 Accent 5" w:semiHidden="0" w:uiPriority="65" w:unhideWhenUsed="0"/>
+    <w:lsdException w:name="Medium List 2 Accent 5" w:semiHidden="0" w:uiPriority="66" w:unhideWhenUsed="0"/>
+    <w:lsdException w:name="Medium Grid 1 Accent 5" w:semiHidden="0" w:uiPriority="67" w:unhideWhenUsed="0"/>
+    <w:lsdException w:name="Medium Grid 2 Accent 5" w:semiHidden="0" w:uiPriority="68" w:unhideWhenUsed="0"/>
+    <w:lsdException w:name="Medium Grid 3 Accent 5" w:semiHidden="0" w:uiPriority="69" w:unhideWhenUsed="0"/>
+    <w:lsdException w:name="Dark List Accent 5" w:semiHidden="0" w:uiPriority="70" w:unhideWhenUsed="0"/>
+    <w:lsdException w:name="Colorful Shading Accent 5" w:semiHidden="0" w:uiPriority="71" w:unhideWhenUsed="0"/>
+    <w:lsdException w:name="Colorful List Accent 5" w:semiHidden="0" w:uiPriority="72" w:unhideWhenUsed="0"/>
+    <w:lsdException w:name="Colorful Grid Accent 5" w:semiHidden="0" w:uiPriority="73" w:unhideWhenUsed="0"/>
+    <w:lsdException w:name="Light Shading Accent 6" w:semiHidden="0" w:uiPriority="60" w:unhideWhenUsed="0"/>
+    <w:lsdException w:name="Light List Accent 6" w:semiHidden="0" w:uiPriority="61" w:unhideWhenUsed="0"/>
+    <w:lsdException w:name="Light Grid Accent 6" w:semiHidden="0" w:uiPriority="62" w:unhideWhenUsed="0"/>
+    <w:lsdException w:name="Medium Shading 1 Accent 6" w:semiHidden="0" w:uiPriority="63" w:unhideWhenUsed="0"/>
+    <w:lsdException w:name="Medium Shading 2 Accent 6" w:semiHidden="0" w:uiPriority="64" w:unhideWhenUsed="0"/>
+    <w:lsdException w:name="Medium List 1 Accent 6" w:semiHidden="0" w:uiPriority="65" w:unhideWhenUsed="0"/>
+    <w:lsdException w:name="Medium List 2 Accent 6" w:semiHidden="0" w:uiPriority="66" w:unhideWhenUsed="0"/>
+    <w:lsdException w:name="Medium Grid 1 Accent 6" w:semiHidden="0" w:uiPriority="67" w:unhideWhenUsed="0"/>
+    <w:lsdException w:name="Medium Grid 2 Accent 6" w:semiHidden="0" w:uiPriority="68" w:unhideWhenUsed="0"/>
+    <w:lsdException w:name="Medium Grid 3 Accent 6" w:semiHidden="0" w:uiPriority="69" w:unhideWhenUsed="0"/>
+    <w:lsdException w:name="Dark List Accent 6" w:semiHidden="0" w:uiPriority="70" w:unhideWhenUsed="0"/>
+    <w:lsdException w:name="Colorful Shading Accent 6" w:semiHidden="0" w:uiPriority="71" w:unhideWhenUsed="0"/>
+    <w:lsdException w:name="Colorful List Accent 6" w:semiHidden="0" w:uiPriority="72" w:unhideWhenUsed="0"/>
+    <w:lsdException w:name="Colorful Grid Accent 6" w:semiHidden="0" w:uiPriority="73" w:unhideWhenUsed="0"/>
+    <w:lsdException w:name="Subtle Emphasis" w:semiHidden="0" w:uiPriority="19" w:unhideWhenUsed="0" w:qFormat="1"/>
+    <w:lsdException w:name="Intense Emphasis" w:semiHidden="0" w:uiPriority="21" w:unhideWhenUsed="0" w:qFormat="1"/>
+    <w:lsdException w:name="Subtle Reference" w:semiHidden="0" w:uiPriority="31" w:unhideWhenUsed="0" w:qFormat="1"/>
+    <w:lsdException w:name="Intense Reference" w:semiHidden="0" w:uiPriority="32" w:unhideWhenUsed="0" w:qFormat="1"/>
+    <w:lsdException w:name="Book Title" w:semiHidden="0" w:uiPriority="33" w:unhideWhenUsed="0" w:qFormat="1"/>
+    <w:lsdException w:name="Bibliography" w:uiPriority="37"/>
+    <w:lsdException w:name="TOC Heading" w:uiPriority="39" w:qFormat="1"/>
+  </w:latentStyles>
+  <w:style w:type="paragraph" w:default="1" w:styleId="Normal">
+    <w:name w:val="Normal"/>
+    <w:qFormat/>
+    <w:pPr>
+      <w:spacing w:line="276" w:lineRule="auto"/>
+      <w:contextualSpacing/>
+    </w:pPr>
+  </w:style>
+  <w:style w:type="paragraph" w:styleId="Heading1">
+    <w:name w:val="heading 1"/>
+    <w:basedOn w:val="LO-normal1"/>
+    <w:next w:val="Normal"/>
+    <w:qFormat/>
+    <w:pPr>
+      <w:keepNext/>
+      <w:keepLines/>
+      <w:spacing w:before="400" w:after="120"/>
+      <w:outlineLvl w:val="0"/>
+    </w:pPr>
+    <w:rPr>
+      <w:sz w:val="40"/>
+      <w:szCs w:val="40"/>
+    </w:rPr>
+  </w:style>
+  <w:style w:type="paragraph" w:styleId="Heading2">
+    <w:name w:val="heading 2"/>
+    <w:basedOn w:val="LO-normal1"/>
+    <w:next w:val="Normal"/>
+    <w:qFormat/>
+    <w:pPr>
+      <w:keepNext/>
+      <w:keepLines/>
+      <w:spacing w:before="360" w:after="120"/>
+      <w:outlineLvl w:val="1"/>
+    </w:pPr>
+    <w:rPr>
+      <w:sz w:val="32"/>
+      <w:szCs w:val="32"/>
+    </w:rPr>
+  </w:style>
+  <w:style w:type="paragraph" w:styleId="Heading3">
+    <w:name w:val="heading 3"/>
+    <w:basedOn w:val="LO-normal1"/>
+    <w:next w:val="Normal"/>
+    <w:qFormat/>
+    <w:pPr>
+      <w:keepNext/>
+      <w:keepLines/>
+      <w:spacing w:before="320" w:after="80"/>
+      <w:outlineLvl w:val="2"/>
+    </w:pPr>
+    <w:rPr>
+      <w:color w:val="434343"/>
+      <w:sz w:val="28"/>
+      <w:szCs w:val="28"/>
+    </w:rPr>
+  </w:style>
+  <w:style w:type="paragraph" w:styleId="Heading4">
+    <w:name w:val="heading 4"/>
+    <w:basedOn w:val="LO-normal1"/>
+    <w:next w:val="Normal"/>
+    <w:qFormat/>
+    <w:pPr>
+      <w:keepNext/>
+      <w:keepLines/>
+      <w:spacing w:before="280" w:after="80"/>
+      <w:outlineLvl w:val="3"/>
+    </w:pPr>
+    <w:rPr>
+      <w:color w:val="666666"/>
+    </w:rPr>
+  </w:style>
+  <w:style w:type="paragraph" w:styleId="Heading5">
+    <w:name w:val="heading 5"/>
+    <w:basedOn w:val="LO-normal1"/>
+    <w:next w:val="Normal"/>
+    <w:qFormat/>
+    <w:pPr>
+      <w:keepNext/>
+      <w:keepLines/>
+      <w:spacing w:before="240" w:after="80"/>
+      <w:outlineLvl w:val="4"/>
+    </w:pPr>
+    <w:rPr>
+      <w:color w:val="666666"/>
+      <w:sz w:val="22"/>
+      <w:szCs w:val="22"/>
+    </w:rPr>
+  </w:style>
+  <w:style w:type="paragraph" w:styleId="Heading6">
+    <w:name w:val="heading 6"/>
+    <w:basedOn w:val="LO-normal1"/>
+    <w:next w:val="Normal"/>
+    <w:qFormat/>
+    <w:pPr>
+      <w:keepNext/>
+      <w:keepLines/>
+      <w:spacing w:before="240" w:after="80"/>
+      <w:outlineLvl w:val="5"/>
+    </w:pPr>
+    <w:rPr>
+      <w:i/>
+      <w:color w:val="666666"/>
+      <w:sz w:val="22"/>
+      <w:szCs w:val="22"/>
+    </w:rPr>
+  </w:style>
+  <w:style w:type="character" w:default="1" w:styleId="DefaultParagraphFont">
+    <w:name w:val="Default Paragraph Font"/>
+    <w:uiPriority w:val="1"/>
+    <w:semiHidden/>
+    <w:unhideWhenUsed/>
   </w:style>
   <w:style w:type="table" w:default="1" w:styleId="TableNormal">
-    <w:name w:val="Table Normal"/>
+    <w:name w:val="Normal Table"/>
+    <w:uiPriority w:val="99"/>
+    <w:semiHidden/>
+    <w:unhideWhenUsed/>
+    <w:tblPr>
+      <w:tblInd w:w="0" w:type="dxa"/>
+      <w:tblCellMar>
+        <w:top w:w="0" w:type="dxa"/>
+        <w:left w:w="108" w:type="dxa"/>
+        <w:bottom w:w="0" w:type="dxa"/>
+        <w:right w:w="108" w:type="dxa"/>
+      </w:tblCellMar>
+    </w:tblPr>
+  </w:style>
+  <w:style w:type="numbering" w:default="1" w:styleId="NoList">
+    <w:name w:val="No List"/>
+    <w:uiPriority w:val="99"/>
+    <w:semiHidden/>
+    <w:unhideWhenUsed/>
+  </w:style>
+  <w:style w:type="paragraph" w:customStyle="1" w:styleId="Heading">
+    <w:name w:val="Heading"/>
+    <w:basedOn w:val="Normal"/>
+    <w:next w:val="BodyText"/>
+    <w:qFormat/>
+    <w:pPr>
+      <w:keepNext/>
+      <w:spacing w:before="240" w:after="120"/>
+    </w:pPr>
+    <w:rPr>
+      <w:rFonts w:ascii="Liberation Sans" w:eastAsia="Microsoft YaHei" w:hAnsi="Liberation Sans"/>
+      <w:sz w:val="28"/>
+      <w:szCs w:val="28"/>
+    </w:rPr>
+  </w:style>
+  <w:style w:type="paragraph" w:styleId="BodyText">
+    <w:name w:val="Body Text"/>
+    <w:basedOn w:val="Normal"/>
+    <w:pPr>
+      <w:spacing w:after="140"/>
+    </w:pPr>
+  </w:style>
+  <w:style w:type="paragraph" w:styleId="List">
+    <w:name w:val="List"/>
+    <w:basedOn w:val="BodyText"/>
+  </w:style>
+  <w:style w:type="paragraph" w:styleId="Caption">
+    <w:name w:val="caption"/>
+    <w:basedOn w:val="Normal"/>
+    <w:qFormat/>
+    <w:pPr>
+      <w:suppressLineNumbers/>
+      <w:spacing w:before="120" w:after="120"/>
+    </w:pPr>
+    <w:rPr>
+      <w:i/>
+      <w:iCs/>
+    </w:rPr>
+  </w:style>
+  <w:style w:type="paragraph" w:customStyle="1" w:styleId="Index">
+    <w:name w:val="Index"/>
+    <w:basedOn w:val="Normal"/>
+    <w:qFormat/>
+    <w:pPr>
+      <w:suppressLineNumbers/>
+    </w:pPr>
+  </w:style>
+  <w:style w:type="paragraph" w:customStyle="1" w:styleId="LO-normal1">
+    <w:name w:val="LO-normal1"/>
+    <w:qFormat/>
+  </w:style>
+  <w:style w:type="paragraph" w:styleId="Title">
+    <w:name w:val="Title"/>
+    <w:basedOn w:val="LO-normal1"/>
+    <w:next w:val="Normal"/>
+    <w:qFormat/>
+    <w:pPr>
+      <w:keepNext/>
+      <w:keepLines/>
+      <w:spacing w:after="60"/>
+    </w:pPr>
+    <w:rPr>
+      <w:sz w:val="52"/>
+      <w:szCs w:val="52"/>
+    </w:rPr>
+  </w:style>
+  <w:style w:type="paragraph" w:styleId="Subtitle">
+    <w:name w:val="Subtitle"/>
+    <w:basedOn w:val="LO-normal1"/>
+    <w:next w:val="Normal"/>
+    <w:qFormat/>
+    <w:pPr>
+      <w:keepNext/>
+      <w:keepLines/>
+      <w:spacing w:after="320"/>
+    </w:pPr>
+    <w:rPr>
+      <w:rFonts w:ascii="Arial" w:eastAsia="Arial" w:hAnsi="Arial"/>
+      <w:color w:val="666666"/>
+      <w:sz w:val="30"/>
+      <w:szCs w:val="30"/>
+    </w:rPr>
+  </w:style>
+  <w:style w:type="paragraph" w:customStyle="1" w:styleId="LO-normal">
+    <w:name w:val="LO-normal"/>
+    <w:qFormat/>
+    <w:rPr>
+      <w:rFonts w:ascii="Arial" w:eastAsia="Arial" w:hAnsi="Arial"/>
+      <w:color w:val="00000A"/>
+      <w:kern w:val="0"/>
+      <w:sz w:val="22"/>
+      <w:szCs w:val="22"/>
+      <w:lang w:val="en"/>
+    </w:rPr>
   </w:style>
 </w:styles>
 </file>

</xml_diff>